<commit_message>
gestión de adjuntos múltiples corregida
</commit_message>
<xml_diff>
--- a/ejercicios/control-de-entregas/_tareas/EJERCICIO-3-EAM.docx
+++ b/ejercicios/control-de-entregas/_tareas/EJERCICIO-3-EAM.docx
@@ -18,7 +18,7 @@
         <w:t xml:space="preserve">Eric Alvarado Meza</w:t>
       </w:r>
     </w:p>
-    <w:bookmarkStart w:id="45" w:name="control-de-larvas-de-mosquitos"/>
+    <w:bookmarkStart w:id="39" w:name="control-de-larvas-de-mosquitos"/>
     <w:p>
       <w:pPr>
         <w:pStyle w:val="Heading1"/>
@@ -27,7 +27,7 @@
         <w:t xml:space="preserve">Control de larvas de mosquitos</w:t>
       </w:r>
     </w:p>
-    <w:bookmarkStart w:id="44" w:name="diseño-experimental"/>
+    <w:bookmarkStart w:id="38" w:name="diseño-experimental"/>
     <w:p>
       <w:pPr>
         <w:pStyle w:val="Heading2"/>
@@ -54,7 +54,7 @@
         <w:t xml:space="preserve">Aedes aegipty</w:t>
       </w:r>
       <w:r>
-        <w:t xml:space="preserve">, de 3 zonas distintas con distintos niveles histroria/exposición a contaminantes, este último porque se sospecha que puede afectar a la respuesta de las larvas al pesticida. Siendo mas específicos se tomaran 100 adultos de cada cuerpo de agua, se llevaran al laboratorio y seran criados en condiciones homogeneas para obtener 50 larvas para exponerlas a cada pesticida.</w:t>
+        <w:t xml:space="preserve">, de 3 zonas distintas con distintos niveles histroria/exposición a contaminantes, este último porque se sospecha que puede afectar a la respuesta de las larvas al pesticida. Siendo mas específicos se tomaran 100 adultos de cada cuerpo de agua, se llevaran al laboratorio y seran criados en condicones homogeneas para obtener 50 larvas para exponerlas a cada pesticida.</w:t>
       </w:r>
     </w:p>
     <w:p>
@@ -167,7 +167,7 @@
         <w:t xml:space="preserve">el diseño experimental corresponde a un modelo mixto.</w:t>
       </w:r>
     </w:p>
-    <w:bookmarkStart w:id="43" w:name="arreglo-de-los-tratamientos"/>
+    <w:bookmarkStart w:id="37" w:name="arreglo-de-los-tratamientos"/>
     <w:p>
       <w:pPr>
         <w:pStyle w:val="Heading2"/>
@@ -727,7 +727,7 @@
               <w:jc w:val="left"/>
             </w:pPr>
             <w:r>
-              <w:t xml:space="preserve">Territorio</w:t>
+              <w:t xml:space="preserve">Tipo.de.territorio</w:t>
             </w:r>
           </w:p>
         </w:tc>
@@ -1089,19 +1089,78 @@
     </w:tbl>
     <w:p>
       <w:pPr>
-        <w:pStyle w:val="BodyText"/>
+        <w:pStyle w:val="SourceCode"/>
       </w:pPr>
       <w:r>
         <w:rPr>
-          <w:b/>
-          <w:bCs/>
+          <w:rStyle w:val="VerbatimChar"/>
         </w:rPr>
-        <w:t xml:space="preserve">Media, desviacion estandar y varianza</w:t>
-      </w:r>
-    </w:p>
-    <w:p>
-      <w:pPr>
-        <w:pStyle w:val="BodyText"/>
+        <w:t xml:space="preserve">Warning: package 'ggplot2' was built under R version 4.5.2</w:t>
+      </w:r>
+    </w:p>
+    <w:p>
+      <w:pPr>
+        <w:pStyle w:val="SourceCode"/>
+      </w:pPr>
+      <w:r>
+        <w:br/>
+      </w:r>
+      <w:r>
+        <w:rPr>
+          <w:rStyle w:val="VerbatimChar"/>
+        </w:rPr>
+        <w:t xml:space="preserve">Adjuntando el paquete: 'dplyr'</w:t>
+      </w:r>
+    </w:p>
+    <w:p>
+      <w:pPr>
+        <w:pStyle w:val="SourceCode"/>
+      </w:pPr>
+      <w:r>
+        <w:rPr>
+          <w:rStyle w:val="VerbatimChar"/>
+        </w:rPr>
+        <w:t xml:space="preserve">The following objects are masked from 'package:stats':</w:t>
+      </w:r>
+      <w:r>
+        <w:br/>
+      </w:r>
+      <w:r>
+        <w:br/>
+      </w:r>
+      <w:r>
+        <w:rPr>
+          <w:rStyle w:val="VerbatimChar"/>
+        </w:rPr>
+        <w:t xml:space="preserve">    filter, lag</w:t>
+      </w:r>
+    </w:p>
+    <w:p>
+      <w:pPr>
+        <w:pStyle w:val="SourceCode"/>
+      </w:pPr>
+      <w:r>
+        <w:rPr>
+          <w:rStyle w:val="VerbatimChar"/>
+        </w:rPr>
+        <w:t xml:space="preserve">The following objects are masked from 'package:base':</w:t>
+      </w:r>
+      <w:r>
+        <w:br/>
+      </w:r>
+      <w:r>
+        <w:br/>
+      </w:r>
+      <w:r>
+        <w:rPr>
+          <w:rStyle w:val="VerbatimChar"/>
+        </w:rPr>
+        <w:t xml:space="preserve">    intersect, setdiff, setequal, union</w:t>
+      </w:r>
+    </w:p>
+    <w:p>
+      <w:pPr>
+        <w:pStyle w:val="FirstParagraph"/>
       </w:pPr>
       <w:r>
         <w:drawing>
@@ -1148,485 +1207,13 @@
     </w:p>
     <w:p>
       <w:pPr>
-        <w:pStyle w:val="TableCaption"/>
-      </w:pPr>
-      <w:r>
-        <w:t xml:space="preserve">Exploracion estadistica por tratamiento</w:t>
-      </w:r>
-    </w:p>
-    <w:tbl>
-      <w:tblPr>
-        <w:tblStyle w:val="Table"/>
-        <w:tblW w:type="auto" w:w="0"/>
-        <w:tblLook w:firstRow="1" w:lastRow="0" w:firstColumn="0" w:lastColumn="0" w:noHBand="0" w:noVBand="0" w:val="0020"/>
-        <w:tblCaption w:val="Exploracion estadistica por tratamiento"/>
-      </w:tblPr>
-      <w:tblGrid>
-        <w:gridCol w:w="1980"/>
-        <w:gridCol w:w="1980"/>
-        <w:gridCol w:w="1980"/>
-        <w:gridCol w:w="1980"/>
-      </w:tblGrid>
-      <w:tr>
-        <w:trPr>
-          <w:tblHeader w:val="on"/>
-        </w:trPr>
-        <w:tc>
-          <w:tcPr/>
-          <w:p>
-            <w:pPr>
-              <w:pStyle w:val="Compact"/>
-              <w:jc w:val="left"/>
-            </w:pPr>
-            <w:r>
-              <w:t xml:space="preserve">Tratamiento</w:t>
-            </w:r>
-          </w:p>
-        </w:tc>
-        <w:tc>
-          <w:tcPr/>
-          <w:p>
-            <w:pPr>
-              <w:pStyle w:val="Compact"/>
-              <w:jc w:val="right"/>
-            </w:pPr>
-            <w:r>
-              <w:t xml:space="preserve">Media</w:t>
-            </w:r>
-          </w:p>
-        </w:tc>
-        <w:tc>
-          <w:tcPr/>
-          <w:p>
-            <w:pPr>
-              <w:pStyle w:val="Compact"/>
-              <w:jc w:val="right"/>
-            </w:pPr>
-            <w:r>
-              <w:t xml:space="preserve">Varianza</w:t>
-            </w:r>
-          </w:p>
-        </w:tc>
-        <w:tc>
-          <w:tcPr/>
-          <w:p>
-            <w:pPr>
-              <w:pStyle w:val="Compact"/>
-              <w:jc w:val="right"/>
-            </w:pPr>
-            <w:r>
-              <w:t xml:space="preserve">Desv_Estandar</w:t>
-            </w:r>
-          </w:p>
-        </w:tc>
-      </w:tr>
-      <w:tr>
-        <w:tc>
-          <w:tcPr/>
-          <w:p>
-            <w:pPr>
-              <w:pStyle w:val="Compact"/>
-              <w:jc w:val="left"/>
-            </w:pPr>
-            <w:r>
-              <w:t xml:space="preserve">Control</w:t>
-            </w:r>
-          </w:p>
-        </w:tc>
-        <w:tc>
-          <w:tcPr/>
-          <w:p>
-            <w:pPr>
-              <w:pStyle w:val="Compact"/>
-              <w:jc w:val="right"/>
-            </w:pPr>
-            <w:r>
-              <w:t xml:space="preserve">79.96667</w:t>
-            </w:r>
-          </w:p>
-        </w:tc>
-        <w:tc>
-          <w:tcPr/>
-          <w:p>
-            <w:pPr>
-              <w:pStyle w:val="Compact"/>
-              <w:jc w:val="right"/>
-            </w:pPr>
-            <w:r>
-              <w:t xml:space="preserve">6.643333</w:t>
-            </w:r>
-          </w:p>
-        </w:tc>
-        <w:tc>
-          <w:tcPr/>
-          <w:p>
-            <w:pPr>
-              <w:pStyle w:val="Compact"/>
-              <w:jc w:val="right"/>
-            </w:pPr>
-            <w:r>
-              <w:t xml:space="preserve">2.577466</w:t>
-            </w:r>
-          </w:p>
-        </w:tc>
-      </w:tr>
-      <w:tr>
-        <w:tc>
-          <w:tcPr/>
-          <w:p>
-            <w:pPr>
-              <w:pStyle w:val="Compact"/>
-              <w:jc w:val="left"/>
-            </w:pPr>
-            <w:r>
-              <w:t xml:space="preserve">Pesticida_A</w:t>
-            </w:r>
-          </w:p>
-        </w:tc>
-        <w:tc>
-          <w:tcPr/>
-          <w:p>
-            <w:pPr>
-              <w:pStyle w:val="Compact"/>
-              <w:jc w:val="right"/>
-            </w:pPr>
-            <w:r>
-              <w:t xml:space="preserve">57.70000</w:t>
-            </w:r>
-          </w:p>
-        </w:tc>
-        <w:tc>
-          <w:tcPr/>
-          <w:p>
-            <w:pPr>
-              <w:pStyle w:val="Compact"/>
-              <w:jc w:val="right"/>
-            </w:pPr>
-            <w:r>
-              <w:t xml:space="preserve">12.810000</w:t>
-            </w:r>
-          </w:p>
-        </w:tc>
-        <w:tc>
-          <w:tcPr/>
-          <w:p>
-            <w:pPr>
-              <w:pStyle w:val="Compact"/>
-              <w:jc w:val="right"/>
-            </w:pPr>
-            <w:r>
-              <w:t xml:space="preserve">3.579106</w:t>
-            </w:r>
-          </w:p>
-        </w:tc>
-      </w:tr>
-      <w:tr>
-        <w:tc>
-          <w:tcPr/>
-          <w:p>
-            <w:pPr>
-              <w:pStyle w:val="Compact"/>
-              <w:jc w:val="left"/>
-            </w:pPr>
-            <w:r>
-              <w:t xml:space="preserve">Pesticida_B</w:t>
-            </w:r>
-          </w:p>
-        </w:tc>
-        <w:tc>
-          <w:tcPr/>
-          <w:p>
-            <w:pPr>
-              <w:pStyle w:val="Compact"/>
-              <w:jc w:val="right"/>
-            </w:pPr>
-            <w:r>
-              <w:t xml:space="preserve">54.33333</w:t>
-            </w:r>
-          </w:p>
-        </w:tc>
-        <w:tc>
-          <w:tcPr/>
-          <w:p>
-            <w:pPr>
-              <w:pStyle w:val="Compact"/>
-              <w:jc w:val="right"/>
-            </w:pPr>
-            <w:r>
-              <w:t xml:space="preserve">45.013333</w:t>
-            </w:r>
-          </w:p>
-        </w:tc>
-        <w:tc>
-          <w:tcPr/>
-          <w:p>
-            <w:pPr>
-              <w:pStyle w:val="Compact"/>
-              <w:jc w:val="right"/>
-            </w:pPr>
-            <w:r>
-              <w:t xml:space="preserve">6.709198</w:t>
-            </w:r>
-          </w:p>
-        </w:tc>
-      </w:tr>
-    </w:tbl>
-    <w:p>
-      <w:pPr>
-        <w:pStyle w:val="TableCaption"/>
-      </w:pPr>
-      <w:r>
-        <w:t xml:space="preserve">Exploracion estadistica por Territorio</w:t>
-      </w:r>
-    </w:p>
-    <w:tbl>
-      <w:tblPr>
-        <w:tblStyle w:val="Table"/>
-        <w:tblW w:type="auto" w:w="0"/>
-        <w:tblLook w:firstRow="1" w:lastRow="0" w:firstColumn="0" w:lastColumn="0" w:noHBand="0" w:noVBand="0" w:val="0020"/>
-        <w:tblCaption w:val="Exploracion estadistica por Territorio"/>
-      </w:tblPr>
-      <w:tblGrid>
-        <w:gridCol w:w="1980"/>
-        <w:gridCol w:w="1980"/>
-        <w:gridCol w:w="1980"/>
-        <w:gridCol w:w="1980"/>
-      </w:tblGrid>
-      <w:tr>
-        <w:trPr>
-          <w:tblHeader w:val="on"/>
-        </w:trPr>
-        <w:tc>
-          <w:tcPr/>
-          <w:p>
-            <w:pPr>
-              <w:pStyle w:val="Compact"/>
-              <w:jc w:val="left"/>
-            </w:pPr>
-            <w:r>
-              <w:t xml:space="preserve">Territorio</w:t>
-            </w:r>
-          </w:p>
-        </w:tc>
-        <w:tc>
-          <w:tcPr/>
-          <w:p>
-            <w:pPr>
-              <w:pStyle w:val="Compact"/>
-              <w:jc w:val="right"/>
-            </w:pPr>
-            <w:r>
-              <w:t xml:space="preserve">Media</w:t>
-            </w:r>
-          </w:p>
-        </w:tc>
-        <w:tc>
-          <w:tcPr/>
-          <w:p>
-            <w:pPr>
-              <w:pStyle w:val="Compact"/>
-              <w:jc w:val="right"/>
-            </w:pPr>
-            <w:r>
-              <w:t xml:space="preserve">Varianza</w:t>
-            </w:r>
-          </w:p>
-        </w:tc>
-        <w:tc>
-          <w:tcPr/>
-          <w:p>
-            <w:pPr>
-              <w:pStyle w:val="Compact"/>
-              <w:jc w:val="right"/>
-            </w:pPr>
-            <w:r>
-              <w:t xml:space="preserve">Desv_Estandar</w:t>
-            </w:r>
-          </w:p>
-        </w:tc>
-      </w:tr>
-      <w:tr>
-        <w:tc>
-          <w:tcPr/>
-          <w:p>
-            <w:pPr>
-              <w:pStyle w:val="Compact"/>
-              <w:jc w:val="left"/>
-            </w:pPr>
-            <w:r>
-              <w:t xml:space="preserve">muy alterado</w:t>
-            </w:r>
-          </w:p>
-        </w:tc>
-        <w:tc>
-          <w:tcPr/>
-          <w:p>
-            <w:pPr>
-              <w:pStyle w:val="Compact"/>
-              <w:jc w:val="right"/>
-            </w:pPr>
-            <w:r>
-              <w:t xml:space="preserve">60.86667</w:t>
-            </w:r>
-          </w:p>
-        </w:tc>
-        <w:tc>
-          <w:tcPr/>
-          <w:p>
-            <w:pPr>
-              <w:pStyle w:val="Compact"/>
-              <w:jc w:val="right"/>
-            </w:pPr>
-            <w:r>
-              <w:t xml:space="preserve">357.1433</w:t>
-            </w:r>
-          </w:p>
-        </w:tc>
-        <w:tc>
-          <w:tcPr/>
-          <w:p>
-            <w:pPr>
-              <w:pStyle w:val="Compact"/>
-              <w:jc w:val="right"/>
-            </w:pPr>
-            <w:r>
-              <w:t xml:space="preserve">18.89824</w:t>
-            </w:r>
-          </w:p>
-        </w:tc>
-      </w:tr>
-      <w:tr>
-        <w:tc>
-          <w:tcPr/>
-          <w:p>
-            <w:pPr>
-              <w:pStyle w:val="Compact"/>
-              <w:jc w:val="left"/>
-            </w:pPr>
-            <w:r>
-              <w:t xml:space="preserve">prístino</w:t>
-            </w:r>
-          </w:p>
-        </w:tc>
-        <w:tc>
-          <w:tcPr/>
-          <w:p>
-            <w:pPr>
-              <w:pStyle w:val="Compact"/>
-              <w:jc w:val="right"/>
-            </w:pPr>
-            <w:r>
-              <w:t xml:space="preserve">64.60000</w:t>
-            </w:r>
-          </w:p>
-        </w:tc>
-        <w:tc>
-          <w:tcPr/>
-          <w:p>
-            <w:pPr>
-              <w:pStyle w:val="Compact"/>
-              <w:jc w:val="right"/>
-            </w:pPr>
-            <w:r>
-              <w:t xml:space="preserve">119.3200</w:t>
-            </w:r>
-          </w:p>
-        </w:tc>
-        <w:tc>
-          <w:tcPr/>
-          <w:p>
-            <w:pPr>
-              <w:pStyle w:val="Compact"/>
-              <w:jc w:val="right"/>
-            </w:pPr>
-            <w:r>
-              <w:t xml:space="preserve">10.92337</w:t>
-            </w:r>
-          </w:p>
-        </w:tc>
-      </w:tr>
-      <w:tr>
-        <w:tc>
-          <w:tcPr/>
-          <w:p>
-            <w:pPr>
-              <w:pStyle w:val="Compact"/>
-              <w:jc w:val="left"/>
-            </w:pPr>
-            <w:r>
-              <w:t xml:space="preserve">uso humano medio</w:t>
-            </w:r>
-          </w:p>
-        </w:tc>
-        <w:tc>
-          <w:tcPr/>
-          <w:p>
-            <w:pPr>
-              <w:pStyle w:val="Compact"/>
-              <w:jc w:val="right"/>
-            </w:pPr>
-            <w:r>
-              <w:t xml:space="preserve">66.53333</w:t>
-            </w:r>
-          </w:p>
-        </w:tc>
-        <w:tc>
-          <w:tcPr/>
-          <w:p>
-            <w:pPr>
-              <w:pStyle w:val="Compact"/>
-              <w:jc w:val="right"/>
-            </w:pPr>
-            <w:r>
-              <w:t xml:space="preserve">145.2133</w:t>
-            </w:r>
-          </w:p>
-        </w:tc>
-        <w:tc>
-          <w:tcPr/>
-          <w:p>
-            <w:pPr>
-              <w:pStyle w:val="Compact"/>
-              <w:jc w:val="right"/>
-            </w:pPr>
-            <w:r>
-              <w:t xml:space="preserve">12.05045</w:t>
-            </w:r>
-          </w:p>
-        </w:tc>
-      </w:tr>
-    </w:tbl>
-    <w:bookmarkEnd w:id="32"/>
-    <w:bookmarkStart w:id="33" w:name="Xf446e40a31b201a4d42c5305e82497b1c76926f"/>
-    <w:p>
-      <w:pPr>
-        <w:pStyle w:val="Heading2"/>
-      </w:pPr>
-      <w:r>
-        <w:t xml:space="preserve">7.- Construcción del modelo y minimo adecuado</w:t>
-      </w:r>
-    </w:p>
-    <w:p>
-      <w:pPr>
-        <w:pStyle w:val="FirstParagraph"/>
-      </w:pPr>
-      <w:r>
-        <w:rPr>
-          <w:b/>
-          <w:bCs/>
-        </w:rPr>
-        <w:t xml:space="preserve">Modelo Completo</w:t>
-      </w:r>
-    </w:p>
-    <w:p>
-      <w:pPr>
         <w:pStyle w:val="SourceCode"/>
       </w:pPr>
       <w:r>
         <w:rPr>
           <w:rStyle w:val="VerbatimChar"/>
         </w:rPr>
-        <w:t xml:space="preserve">Linear mixed-effects model fit by maximum likelihood</w:t>
+        <w:t xml:space="preserve"> Tratamiento        Tipo.de.territorio Supervivencia </w:t>
       </w:r>
       <w:r>
         <w:br/>
@@ -1635,7 +1222,7 @@
         <w:rPr>
           <w:rStyle w:val="VerbatimChar"/>
         </w:rPr>
-        <w:t xml:space="preserve">  Data: Datos_mosquitos </w:t>
+        <w:t xml:space="preserve"> Length:9           Length:9           Min.   :46.6  </w:t>
       </w:r>
       <w:r>
         <w:br/>
@@ -1644,7 +1231,7 @@
         <w:rPr>
           <w:rStyle w:val="VerbatimChar"/>
         </w:rPr>
-        <w:t xml:space="preserve">       AIC      BIC    logLik</w:t>
+        <w:t xml:space="preserve"> Class :character   Class :character   1st Qu.:57.8  </w:t>
       </w:r>
       <w:r>
         <w:br/>
@@ -1653,10 +1240,7 @@
         <w:rPr>
           <w:rStyle w:val="VerbatimChar"/>
         </w:rPr>
-        <w:t xml:space="preserve">  59.44556 60.43168 -24.72278</w:t>
-      </w:r>
-      <w:r>
-        <w:br/>
+        <w:t xml:space="preserve"> Mode  :character   Mode  :character   Median :58.8  </w:t>
       </w:r>
       <w:r>
         <w:br/>
@@ -1665,7 +1249,7 @@
         <w:rPr>
           <w:rStyle w:val="VerbatimChar"/>
         </w:rPr>
-        <w:t xml:space="preserve">Random effects:</w:t>
+        <w:t xml:space="preserve">                                       Mean   :64.0  </w:t>
       </w:r>
       <w:r>
         <w:br/>
@@ -1674,7 +1258,7 @@
         <w:rPr>
           <w:rStyle w:val="VerbatimChar"/>
         </w:rPr>
-        <w:t xml:space="preserve"> Formula: ~1 | Territorio</w:t>
+        <w:t xml:space="preserve">                                       3rd Qu.:77.2  </w:t>
       </w:r>
       <w:r>
         <w:br/>
@@ -1683,19 +1267,18 @@
         <w:rPr>
           <w:rStyle w:val="VerbatimChar"/>
         </w:rPr>
-        <w:t xml:space="preserve">        (Intercept) Residual</w:t>
-      </w:r>
-      <w:r>
-        <w:br/>
-      </w:r>
+        <w:t xml:space="preserve">                                       Max.   :82.3  </w:t>
+      </w:r>
+    </w:p>
+    <w:p>
+      <w:pPr>
+        <w:pStyle w:val="SourceCode"/>
+      </w:pPr>
       <w:r>
         <w:rPr>
           <w:rStyle w:val="VerbatimChar"/>
         </w:rPr>
-        <w:t xml:space="preserve">StdDev:    1.065277 3.631957</w:t>
-      </w:r>
-      <w:r>
-        <w:br/>
+        <w:t xml:space="preserve"># A tibble: 3 × 4</w:t>
       </w:r>
       <w:r>
         <w:br/>
@@ -1704,7 +1287,7 @@
         <w:rPr>
           <w:rStyle w:val="VerbatimChar"/>
         </w:rPr>
-        <w:t xml:space="preserve">Fixed effects:  Supervivencia ~ Tratamiento </w:t>
+        <w:t xml:space="preserve">  Tratamiento Media Desviacion Varianaza</w:t>
       </w:r>
       <w:r>
         <w:br/>
@@ -1713,7 +1296,7 @@
         <w:rPr>
           <w:rStyle w:val="VerbatimChar"/>
         </w:rPr>
-        <w:t xml:space="preserve">                           Value Std.Error DF   t-value p-value</w:t>
+        <w:t xml:space="preserve">  &lt;chr&gt;       &lt;dbl&gt;      &lt;dbl&gt;     &lt;dbl&gt;</w:t>
       </w:r>
       <w:r>
         <w:br/>
@@ -1722,7 +1305,7 @@
         <w:rPr>
           <w:rStyle w:val="VerbatimChar"/>
         </w:rPr>
-        <w:t xml:space="preserve">(Intercept)             79.96667  2.676371  4 29.878765  0.0000</w:t>
+        <w:t xml:space="preserve">1 Control      80.0       2.58      6.64</w:t>
       </w:r>
       <w:r>
         <w:br/>
@@ -1731,7 +1314,7 @@
         <w:rPr>
           <w:rStyle w:val="VerbatimChar"/>
         </w:rPr>
-        <w:t xml:space="preserve">TratamientoPesticida_A -22.26667  3.631957  4 -6.130763  0.0036</w:t>
+        <w:t xml:space="preserve">2 Pesticida_A  57.7       3.58     12.8 </w:t>
       </w:r>
       <w:r>
         <w:br/>
@@ -1740,123 +1323,47 @@
         <w:rPr>
           <w:rStyle w:val="VerbatimChar"/>
         </w:rPr>
-        <w:t xml:space="preserve">TratamientoPesticida_B -25.63333  3.631957  4 -7.057720  0.0021</w:t>
-      </w:r>
-      <w:r>
-        <w:br/>
-      </w:r>
-      <w:r>
-        <w:rPr>
-          <w:rStyle w:val="VerbatimChar"/>
-        </w:rPr>
-        <w:t xml:space="preserve"> Correlation: </w:t>
-      </w:r>
-      <w:r>
-        <w:br/>
-      </w:r>
-      <w:r>
-        <w:rPr>
-          <w:rStyle w:val="VerbatimChar"/>
-        </w:rPr>
-        <w:t xml:space="preserve">                       (Intr) TrtP_A</w:t>
-      </w:r>
-      <w:r>
-        <w:br/>
-      </w:r>
-      <w:r>
-        <w:rPr>
-          <w:rStyle w:val="VerbatimChar"/>
-        </w:rPr>
-        <w:t xml:space="preserve">TratamientoPesticida_A -0.679       </w:t>
-      </w:r>
-      <w:r>
-        <w:br/>
-      </w:r>
-      <w:r>
-        <w:rPr>
-          <w:rStyle w:val="VerbatimChar"/>
-        </w:rPr>
-        <w:t xml:space="preserve">TratamientoPesticida_B -0.679  0.500</w:t>
-      </w:r>
-      <w:r>
-        <w:br/>
-      </w:r>
-      <w:r>
-        <w:br/>
-      </w:r>
-      <w:r>
-        <w:rPr>
-          <w:rStyle w:val="VerbatimChar"/>
-        </w:rPr>
-        <w:t xml:space="preserve">Standardized Within-Group Residuals:</w:t>
-      </w:r>
-      <w:r>
-        <w:br/>
-      </w:r>
-      <w:r>
-        <w:rPr>
-          <w:rStyle w:val="VerbatimChar"/>
-        </w:rPr>
-        <w:t xml:space="preserve">       Min         Q1        Med         Q3        Max </w:t>
-      </w:r>
-      <w:r>
-        <w:br/>
-      </w:r>
-      <w:r>
-        <w:rPr>
-          <w:rStyle w:val="VerbatimChar"/>
-        </w:rPr>
-        <w:t xml:space="preserve">-1.9522685 -0.7956460  0.2689775  0.8194237  1.0316680 </w:t>
-      </w:r>
-      <w:r>
-        <w:br/>
-      </w:r>
-      <w:r>
-        <w:br/>
-      </w:r>
-      <w:r>
-        <w:rPr>
-          <w:rStyle w:val="VerbatimChar"/>
-        </w:rPr>
-        <w:t xml:space="preserve">Number of Observations: 9</w:t>
-      </w:r>
-      <w:r>
-        <w:br/>
-      </w:r>
-      <w:r>
-        <w:rPr>
-          <w:rStyle w:val="VerbatimChar"/>
-        </w:rPr>
-        <w:t xml:space="preserve">Number of Groups: 3 </w:t>
-      </w:r>
-    </w:p>
-    <w:p>
-      <w:pPr>
-        <w:pStyle w:val="SourceCode"/>
-      </w:pPr>
-      <w:r>
-        <w:rPr>
-          <w:rStyle w:val="VerbatimChar"/>
-        </w:rPr>
-        <w:t xml:space="preserve">            numDF denDF  F-value p-value</w:t>
-      </w:r>
-      <w:r>
-        <w:br/>
-      </w:r>
-      <w:r>
-        <w:rPr>
-          <w:rStyle w:val="VerbatimChar"/>
-        </w:rPr>
-        <w:t xml:space="preserve">(Intercept)     1     4 1480.878  &lt;.0001</w:t>
-      </w:r>
-      <w:r>
-        <w:br/>
-      </w:r>
-      <w:r>
-        <w:rPr>
-          <w:rStyle w:val="VerbatimChar"/>
-        </w:rPr>
-        <w:t xml:space="preserve">Tratamiento     2     4   29.419  0.0041</w:t>
+        <w:t xml:space="preserve">3 Pesticida_B  54.3       6.71     45.0 </w:t>
+      </w:r>
+    </w:p>
+    <w:bookmarkEnd w:id="32"/>
+    <w:bookmarkStart w:id="33" w:name="Xf446e40a31b201a4d42c5305e82497b1c76926f"/>
+    <w:p>
+      <w:pPr>
+        <w:pStyle w:val="Heading2"/>
+      </w:pPr>
+      <w:r>
+        <w:t xml:space="preserve">7.- Construcción del modelo y minimo adecuado</w:t>
+      </w:r>
+    </w:p>
+    <w:bookmarkEnd w:id="33"/>
+    <w:bookmarkStart w:id="34" w:name="Xfe60c366c55fda86a3dfc9b24d9ff791765e34c"/>
+    <w:p>
+      <w:pPr>
+        <w:pStyle w:val="Heading2"/>
+      </w:pPr>
+      <w:r>
+        <w:t xml:space="preserve">8.- Valoracion del modelo y análisis de residuos</w:t>
+      </w:r>
+    </w:p>
+    <w:bookmarkEnd w:id="34"/>
+    <w:bookmarkStart w:id="35" w:name="diferencias-entre-tratamientos"/>
+    <w:p>
+      <w:pPr>
+        <w:pStyle w:val="Heading2"/>
+      </w:pPr>
+      <w:r>
+        <w:t xml:space="preserve">9 .- Diferencias entre tratamientos</w:t>
+      </w:r>
+    </w:p>
+    <w:bookmarkEnd w:id="35"/>
+    <w:bookmarkStart w:id="36" w:name="conclusiones"/>
+    <w:p>
+      <w:pPr>
+        <w:pStyle w:val="Heading2"/>
+      </w:pPr>
+      <w:r>
+        <w:t xml:space="preserve">10.- Conclusiones</w:t>
       </w:r>
     </w:p>
     <w:p>
@@ -1864,394 +1371,7 @@
         <w:pStyle w:val="FirstParagraph"/>
       </w:pPr>
       <w:r>
-        <w:rPr>
-          <w:b/>
-          <w:bCs/>
-        </w:rPr>
-        <w:t xml:space="preserve">Modelo nulo</w:t>
-      </w:r>
-    </w:p>
-    <w:p>
-      <w:pPr>
-        <w:pStyle w:val="SourceCode"/>
-      </w:pPr>
-      <w:r>
-        <w:rPr>
-          <w:rStyle w:val="VerbatimChar"/>
-        </w:rPr>
-        <w:t xml:space="preserve">Linear mixed-effects model fit by maximum likelihood</w:t>
-      </w:r>
-      <w:r>
-        <w:br/>
-      </w:r>
-      <w:r>
-        <w:rPr>
-          <w:rStyle w:val="VerbatimChar"/>
-        </w:rPr>
-        <w:t xml:space="preserve">  Data: Datos_mosquitos </w:t>
-      </w:r>
-      <w:r>
-        <w:br/>
-      </w:r>
-      <w:r>
-        <w:rPr>
-          <w:rStyle w:val="VerbatimChar"/>
-        </w:rPr>
-        <w:t xml:space="preserve">       AIC    BIC    logLik</w:t>
-      </w:r>
-      <w:r>
-        <w:br/>
-      </w:r>
-      <w:r>
-        <w:rPr>
-          <w:rStyle w:val="VerbatimChar"/>
-        </w:rPr>
-        <w:t xml:space="preserve">  76.24933 76.841 -35.12467</w:t>
-      </w:r>
-      <w:r>
-        <w:br/>
-      </w:r>
-      <w:r>
-        <w:br/>
-      </w:r>
-      <w:r>
-        <w:rPr>
-          <w:rStyle w:val="VerbatimChar"/>
-        </w:rPr>
-        <w:t xml:space="preserve">Random effects:</w:t>
-      </w:r>
-      <w:r>
-        <w:br/>
-      </w:r>
-      <w:r>
-        <w:rPr>
-          <w:rStyle w:val="VerbatimChar"/>
-        </w:rPr>
-        <w:t xml:space="preserve"> Formula: ~1 | Territorio</w:t>
-      </w:r>
-      <w:r>
-        <w:br/>
-      </w:r>
-      <w:r>
-        <w:rPr>
-          <w:rStyle w:val="VerbatimChar"/>
-        </w:rPr>
-        <w:t xml:space="preserve">         (Intercept) Residual</w:t>
-      </w:r>
-      <w:r>
-        <w:br/>
-      </w:r>
-      <w:r>
-        <w:rPr>
-          <w:rStyle w:val="VerbatimChar"/>
-        </w:rPr>
-        <w:t xml:space="preserve">StdDev: 0.0003148247 11.98675</w:t>
-      </w:r>
-      <w:r>
-        <w:br/>
-      </w:r>
-      <w:r>
-        <w:br/>
-      </w:r>
-      <w:r>
-        <w:rPr>
-          <w:rStyle w:val="VerbatimChar"/>
-        </w:rPr>
-        <w:t xml:space="preserve">Fixed effects:  Supervivencia ~ 1 </w:t>
-      </w:r>
-      <w:r>
-        <w:br/>
-      </w:r>
-      <w:r>
-        <w:rPr>
-          <w:rStyle w:val="VerbatimChar"/>
-        </w:rPr>
-        <w:t xml:space="preserve">            Value Std.Error DF  t-value p-value</w:t>
-      </w:r>
-      <w:r>
-        <w:br/>
-      </w:r>
-      <w:r>
-        <w:rPr>
-          <w:rStyle w:val="VerbatimChar"/>
-        </w:rPr>
-        <w:t xml:space="preserve">(Intercept)    64  4.237957  6 15.10162       0</w:t>
-      </w:r>
-      <w:r>
-        <w:br/>
-      </w:r>
-      <w:r>
-        <w:br/>
-      </w:r>
-      <w:r>
-        <w:rPr>
-          <w:rStyle w:val="VerbatimChar"/>
-        </w:rPr>
-        <w:t xml:space="preserve">Standardized Within-Group Residuals:</w:t>
-      </w:r>
-      <w:r>
-        <w:br/>
-      </w:r>
-      <w:r>
-        <w:rPr>
-          <w:rStyle w:val="VerbatimChar"/>
-        </w:rPr>
-        <w:t xml:space="preserve">       Min         Q1        Med         Q3        Max </w:t>
-      </w:r>
-      <w:r>
-        <w:br/>
-      </w:r>
-      <w:r>
-        <w:rPr>
-          <w:rStyle w:val="VerbatimChar"/>
-        </w:rPr>
-        <w:t xml:space="preserve">-1.4516026 -0.5172377 -0.4338123  1.1012157  1.5266855 </w:t>
-      </w:r>
-      <w:r>
-        <w:br/>
-      </w:r>
-      <w:r>
-        <w:br/>
-      </w:r>
-      <w:r>
-        <w:rPr>
-          <w:rStyle w:val="VerbatimChar"/>
-        </w:rPr>
-        <w:t xml:space="preserve">Number of Observations: 9</w:t>
-      </w:r>
-      <w:r>
-        <w:br/>
-      </w:r>
-      <w:r>
-        <w:rPr>
-          <w:rStyle w:val="VerbatimChar"/>
-        </w:rPr>
-        <w:t xml:space="preserve">Number of Groups: 3 </w:t>
-      </w:r>
-    </w:p>
-    <w:p>
-      <w:pPr>
-        <w:pStyle w:val="SourceCode"/>
-      </w:pPr>
-      <w:r>
-        <w:rPr>
-          <w:rStyle w:val="VerbatimChar"/>
-        </w:rPr>
-        <w:t xml:space="preserve">            numDF denDF  F-value p-value</w:t>
-      </w:r>
-      <w:r>
-        <w:br/>
-      </w:r>
-      <w:r>
-        <w:rPr>
-          <w:rStyle w:val="VerbatimChar"/>
-        </w:rPr>
-        <w:t xml:space="preserve">(Intercept)     1     6 228.0588  &lt;.0001</w:t>
-      </w:r>
-    </w:p>
-    <w:p>
-      <w:pPr>
-        <w:pStyle w:val="FirstParagraph"/>
-      </w:pPr>
-      <w:r>
-        <w:rPr>
-          <w:b/>
-          <w:bCs/>
-        </w:rPr>
-        <w:t xml:space="preserve">Comparación de modelos</w:t>
-      </w:r>
-    </w:p>
-    <w:p>
-      <w:pPr>
-        <w:pStyle w:val="SourceCode"/>
-      </w:pPr>
-      <w:r>
-        <w:rPr>
-          <w:rStyle w:val="VerbatimChar"/>
-        </w:rPr>
-        <w:t xml:space="preserve">         Model df      AIC      BIC    logLik   Test  L.Ratio p-value</w:t>
-      </w:r>
-      <w:r>
-        <w:br/>
-      </w:r>
-      <w:r>
-        <w:rPr>
-          <w:rStyle w:val="VerbatimChar"/>
-        </w:rPr>
-        <w:t xml:space="preserve">Modelo_1     1  5 59.44556 60.43168 -24.72278                        </w:t>
-      </w:r>
-      <w:r>
-        <w:br/>
-      </w:r>
-      <w:r>
-        <w:rPr>
-          <w:rStyle w:val="VerbatimChar"/>
-        </w:rPr>
-        <w:t xml:space="preserve">Modelo_2     2  3 76.24933 76.84100 -35.12467 1 vs 2 20.80377  &lt;.0001</w:t>
-      </w:r>
-    </w:p>
-    <w:p>
-      <w:pPr>
-        <w:pStyle w:val="FirstParagraph"/>
-      </w:pPr>
-      <w:r>
-        <w:t xml:space="preserve">Gracias a lo visto en la comparación de modelos podemos decir que el modelo mixto propuesto es el mejor para explicar los porcentajes de supervivencia.</w:t>
-      </w:r>
-    </w:p>
-    <w:bookmarkEnd w:id="33"/>
-    <w:bookmarkStart w:id="40" w:name="Xfe60c366c55fda86a3dfc9b24d9ff791765e34c"/>
-    <w:p>
-      <w:pPr>
-        <w:pStyle w:val="Heading2"/>
-      </w:pPr>
-      <w:r>
-        <w:t xml:space="preserve">8.- Valoracion del modelo y análisis de residuos</w:t>
-      </w:r>
-    </w:p>
-    <w:p>
-      <w:pPr>
-        <w:pStyle w:val="FirstParagraph"/>
-      </w:pPr>
-      <w:r>
-        <w:rPr>
-          <w:b/>
-          <w:bCs/>
-        </w:rPr>
-        <w:t xml:space="preserve">Comparacion multiple</w:t>
-      </w:r>
-    </w:p>
-    <w:p>
-      <w:pPr>
-        <w:pStyle w:val="SourceCode"/>
-      </w:pPr>
-      <w:r>
-        <w:rPr>
-          <w:rStyle w:val="VerbatimChar"/>
-        </w:rPr>
-        <w:t xml:space="preserve">              Model df      AIC      BIC    logLik   Test  L.Ratio p-value</w:t>
-      </w:r>
-      <w:r>
-        <w:br/>
-      </w:r>
-      <w:r>
-        <w:rPr>
-          <w:rStyle w:val="VerbatimChar"/>
-        </w:rPr>
-        <w:t xml:space="preserve">ratas.lme.m4A     1  4 74.70958 75.49848 -33.35479                        </w:t>
-      </w:r>
-      <w:r>
-        <w:br/>
-      </w:r>
-      <w:r>
-        <w:rPr>
-          <w:rStyle w:val="VerbatimChar"/>
-        </w:rPr>
-        <w:t xml:space="preserve">Modelo_1          2  5 59.44556 60.43168 -24.72278 1 vs 2 17.26402  &lt;.0001</w:t>
-      </w:r>
-    </w:p>
-    <w:p>
-      <w:pPr>
-        <w:pStyle w:val="SourceCode"/>
-      </w:pPr>
-      <w:r>
-        <w:rPr>
-          <w:rStyle w:val="VerbatimChar"/>
-        </w:rPr>
-        <w:t xml:space="preserve">              Model df      AIC      BIC    logLik   Test  L.Ratio p-value</w:t>
-      </w:r>
-      <w:r>
-        <w:br/>
-      </w:r>
-      <w:r>
-        <w:rPr>
-          <w:rStyle w:val="VerbatimChar"/>
-        </w:rPr>
-        <w:t xml:space="preserve">ratas.lme.m4B     1  4 76.91161 77.70050 -34.45580                        </w:t>
-      </w:r>
-      <w:r>
-        <w:br/>
-      </w:r>
-      <w:r>
-        <w:rPr>
-          <w:rStyle w:val="VerbatimChar"/>
-        </w:rPr>
-        <w:t xml:space="preserve">Modelo_1          2  5 59.44556 60.43168 -24.72278 1 vs 2 19.46605  &lt;.0001</w:t>
-      </w:r>
-    </w:p>
-    <w:p>
-      <w:pPr>
-        <w:pStyle w:val="SourceCode"/>
-      </w:pPr>
-      <w:r>
-        <w:rPr>
-          <w:rStyle w:val="VerbatimChar"/>
-        </w:rPr>
-        <w:t xml:space="preserve">              Model df      AIC      BIC    logLik   Test  L.Ratio p-value</w:t>
-      </w:r>
-      <w:r>
-        <w:br/>
-      </w:r>
-      <w:r>
-        <w:rPr>
-          <w:rStyle w:val="VerbatimChar"/>
-        </w:rPr>
-        <w:t xml:space="preserve">ratas.lme.m4C     1  4 58.61309 59.40199 -25.30655                        </w:t>
-      </w:r>
-      <w:r>
-        <w:br/>
-      </w:r>
-      <w:r>
-        <w:rPr>
-          <w:rStyle w:val="VerbatimChar"/>
-        </w:rPr>
-        <w:t xml:space="preserve">Modelo_1          2  5 59.44556 60.43168 -24.72278 1 vs 2 1.167537  0.2799</w:t>
-      </w:r>
-    </w:p>
-    <w:p>
-      <w:pPr>
-        <w:pStyle w:val="FirstParagraph"/>
-      </w:pPr>
-      <w:r>
-        <w:drawing>
-          <wp:inline>
-            <wp:extent cx="4620126" cy="3696101"/>
-            <wp:effectExtent b="0" l="0" r="0" t="0"/>
-            <wp:docPr descr="" title="" id="35" name="Picture"/>
-            <a:graphic>
-              <a:graphicData uri="http://schemas.openxmlformats.org/drawingml/2006/picture">
-                <pic:pic>
-                  <pic:nvPicPr>
-                    <pic:cNvPr descr="EJERCICIO-3-EAM_files/figure-docx/unnamed-chunk-6-1.png" id="36" name="Picture"/>
-                    <pic:cNvPicPr>
-                      <a:picLocks noChangeArrowheads="1" noChangeAspect="1"/>
-                    </pic:cNvPicPr>
-                  </pic:nvPicPr>
-                  <pic:blipFill>
-                    <a:blip r:embed="rId34"/>
-                    <a:stretch>
-                      <a:fillRect/>
-                    </a:stretch>
-                  </pic:blipFill>
-                  <pic:spPr bwMode="auto">
-                    <a:xfrm>
-                      <a:off x="0" y="0"/>
-                      <a:ext cx="4620126" cy="3696101"/>
-                    </a:xfrm>
-                    <a:prstGeom prst="rect">
-                      <a:avLst/>
-                    </a:prstGeom>
-                    <a:noFill/>
-                    <a:ln w="9525">
-                      <a:noFill/>
-                      <a:headEnd/>
-                      <a:tailEnd/>
-                    </a:ln>
-                  </pic:spPr>
-                </pic:pic>
-              </a:graphicData>
-            </a:graphic>
-          </wp:inline>
-        </w:drawing>
+        <w:t xml:space="preserve">Hola profesor, como puede apreciar, solo pude cubrir hasta la sección de exploracion de datos, y si bien no me fue posible cubrir la totalidad de este ejercicio (tanto por mis dudas de algunos de los materiales como mi limitado conocimiento del lenguaje R), la verdad es que gracias a este puedo decir que ahora tengo una mejor comprensión de R y mas en concreto de quarto. Ya había visto esta seccion en el curso introductorio pero no fue hasta ahora que relamente entendí de mejor forma su uso y utilidad, y por eso le agardezco mucho.</w:t>
       </w:r>
     </w:p>
     <w:p>
@@ -2259,101 +1379,29 @@
         <w:pStyle w:val="BodyText"/>
       </w:pPr>
       <w:r>
-        <w:drawing>
-          <wp:inline>
-            <wp:extent cx="4620126" cy="3696101"/>
-            <wp:effectExtent b="0" l="0" r="0" t="0"/>
-            <wp:docPr descr="" title="" id="38" name="Picture"/>
-            <a:graphic>
-              <a:graphicData uri="http://schemas.openxmlformats.org/drawingml/2006/picture">
-                <pic:pic>
-                  <pic:nvPicPr>
-                    <pic:cNvPr descr="EJERCICIO-3-EAM_files/figure-docx/unnamed-chunk-6-2.png" id="39" name="Picture"/>
-                    <pic:cNvPicPr>
-                      <a:picLocks noChangeArrowheads="1" noChangeAspect="1"/>
-                    </pic:cNvPicPr>
-                  </pic:nvPicPr>
-                  <pic:blipFill>
-                    <a:blip r:embed="rId37"/>
-                    <a:stretch>
-                      <a:fillRect/>
-                    </a:stretch>
-                  </pic:blipFill>
-                  <pic:spPr bwMode="auto">
-                    <a:xfrm>
-                      <a:off x="0" y="0"/>
-                      <a:ext cx="4620126" cy="3696101"/>
-                    </a:xfrm>
-                    <a:prstGeom prst="rect">
-                      <a:avLst/>
-                    </a:prstGeom>
-                    <a:noFill/>
-                    <a:ln w="9525">
-                      <a:noFill/>
-                      <a:headEnd/>
-                      <a:tailEnd/>
-                    </a:ln>
-                  </pic:spPr>
-                </pic:pic>
-              </a:graphicData>
-            </a:graphic>
-          </wp:inline>
-        </w:drawing>
-      </w:r>
-    </w:p>
-    <w:bookmarkEnd w:id="40"/>
-    <w:bookmarkStart w:id="42" w:name="diferencias-entre-tratamientos"/>
-    <w:p>
-      <w:pPr>
-        <w:pStyle w:val="Heading2"/>
-      </w:pPr>
-      <w:r>
-        <w:t xml:space="preserve">9 .- Diferencias entre tratamientos</w:t>
-      </w:r>
-    </w:p>
-    <w:p>
-      <w:pPr>
-        <w:pStyle w:val="FirstParagraph"/>
-      </w:pPr>
-      <w:r>
-        <w:t xml:space="preserve">De acuerdo con la información obtenida podemos ver que existe una diferencia significativa entre los dos pesticidas y el control, sin embargo, al momento de comparar los pesticidas no se observo una diferencia significativa entre uno y otro.</w:t>
-      </w:r>
-    </w:p>
-    <w:bookmarkStart w:id="41" w:name="conclusiones"/>
-    <w:p>
-      <w:pPr>
-        <w:pStyle w:val="Heading2"/>
-      </w:pPr>
-      <w:r>
-        <w:t xml:space="preserve">10.- Conclusiones</w:t>
-      </w:r>
-    </w:p>
-    <w:p>
-      <w:pPr>
-        <w:pStyle w:val="FirstParagraph"/>
-      </w:pPr>
-      <w:r>
-        <w:t xml:space="preserve">Se comprobo que los pesticidas A y B si tienen un efecto significativo sobre la supervivencia de las larvas del mosquito</w:t>
-      </w:r>
-      <w:r>
-        <w:t xml:space="preserve"> </w:t>
-      </w:r>
-      <w:r>
-        <w:rPr>
-          <w:i/>
-          <w:iCs/>
-        </w:rPr>
-        <w:t xml:space="preserve">Aedes aegipty</w:t>
-      </w:r>
-      <w:r>
-        <w:t xml:space="preserve">, no obstante, no se observo una diferencia significativa al comparar ambos pesticidas, es decir su efecto en la supervivenca de las larvas es practicamente el mismo, por otro lado se comprobo que efectivamente la exposición a contamientes si tiene un efecto en la supervivencia, se recomienda que las investigaciones futuras recopilen información acerca de la contaminación para poder entender mejor su impacto.</w:t>
-      </w:r>
-    </w:p>
-    <w:bookmarkEnd w:id="41"/>
-    <w:bookmarkEnd w:id="42"/>
-    <w:bookmarkEnd w:id="43"/>
-    <w:bookmarkEnd w:id="44"/>
-    <w:bookmarkEnd w:id="45"/>
+        <w:t xml:space="preserve">Muchas gracias por su tiempo y dedicación a lo largo del curso, la verdad me amplio bastante mi panorama general de lo que respecta a diseñar un experimento, y si bien hoy no puede aplicar la totalidad de lo visto, ahoara se por donde debo andar. Le deseo lo mejor</w:t>
+      </w:r>
+    </w:p>
+    <w:p>
+      <w:pPr>
+        <w:pStyle w:val="BodyText"/>
+      </w:pPr>
+      <w:r>
+        <w:t xml:space="preserve">Saludos.</w:t>
+      </w:r>
+    </w:p>
+    <w:p>
+      <w:pPr>
+        <w:pStyle w:val="BodyText"/>
+      </w:pPr>
+      <w:r>
+        <w:t xml:space="preserve">Atte. Eric Alvarado Meza</w:t>
+      </w:r>
+    </w:p>
+    <w:bookmarkEnd w:id="36"/>
+    <w:bookmarkEnd w:id="37"/>
+    <w:bookmarkEnd w:id="38"/>
+    <w:bookmarkEnd w:id="39"/>
     <w:sectPr/>
   </w:body>
 </w:document>

</xml_diff>